<commit_message>
bewijs voor inspiratiedag en de goeie COP toegevoegd
</commit_message>
<xml_diff>
--- a/Stage Portfolio COP - Lars Fasil.docx
+++ b/Stage Portfolio COP - Lars Fasil.docx
@@ -10,6 +10,7 @@
           <w:docPartUnique/>
         </w:docPartObj>
       </w:sdtPr>
+      <w:sdtEndPr/>
       <w:sdtContent>
         <w:p/>
         <w:p>
@@ -750,6 +751,7 @@
                                     <w:dataBinding w:prefixMappings="xmlns:ns0='http://purl.org/dc/elements/1.1/' xmlns:ns1='http://schemas.openxmlformats.org/package/2006/metadata/core-properties' " w:xpath="/ns1:coreProperties[1]/ns0:title[1]" w:storeItemID="{6C3C8BC8-F283-45AE-878A-BAB7291924A1}"/>
                                     <w:text/>
                                   </w:sdtPr>
+                                  <w:sdtEndPr/>
                                   <w:sdtContent>
                                     <w:proofErr w:type="spellStart"/>
                                     <w:r>
@@ -796,6 +798,7 @@
                                   <w:dataBinding w:prefixMappings="xmlns:ns0='http://purl.org/dc/elements/1.1/' xmlns:ns1='http://schemas.openxmlformats.org/package/2006/metadata/core-properties' " w:xpath="/ns1:coreProperties[1]/ns0:subject[1]" w:storeItemID="{6C3C8BC8-F283-45AE-878A-BAB7291924A1}"/>
                                   <w:text/>
                                 </w:sdtPr>
+                                <w:sdtEndPr/>
                                 <w:sdtContent>
                                   <w:p>
                                     <w:pPr>
@@ -1033,6 +1036,7 @@
                                     <w:calendar w:val="gregorian"/>
                                   </w:date>
                                 </w:sdtPr>
+                                <w:sdtEndPr/>
                                 <w:sdtContent>
                                   <w:p>
                                     <w:pPr>
@@ -1138,6 +1142,10 @@
     <w:sdt>
       <w:sdtPr>
         <w:rPr>
+          <w:rFonts w:asciiTheme="minorHAnsi" w:eastAsiaTheme="minorHAnsi" w:hAnsiTheme="minorHAnsi" w:cstheme="minorBidi"/>
+          <w:color w:val="auto"/>
+          <w:sz w:val="22"/>
+          <w:szCs w:val="22"/>
           <w:lang w:val="nl-NL"/>
         </w:rPr>
         <w:id w:val="38801384"/>
@@ -1148,12 +1156,8 @@
       </w:sdtPr>
       <w:sdtEndPr>
         <w:rPr>
-          <w:rFonts w:asciiTheme="minorHAnsi" w:eastAsiaTheme="minorHAnsi" w:hAnsiTheme="minorHAnsi" w:cstheme="minorBidi"/>
           <w:b/>
           <w:bCs/>
-          <w:color w:val="auto"/>
-          <w:sz w:val="22"/>
-          <w:szCs w:val="22"/>
         </w:rPr>
       </w:sdtEndPr>
       <w:sdtContent>
@@ -1167,6 +1171,8 @@
             </w:rPr>
             <w:t>Inhoud</w:t>
           </w:r>
+          <w:bookmarkStart w:id="0" w:name="_GoBack"/>
+          <w:bookmarkEnd w:id="0"/>
         </w:p>
         <w:p>
           <w:pPr>
@@ -1188,7 +1194,7 @@
           <w:r>
             <w:fldChar w:fldCharType="separate"/>
           </w:r>
-          <w:hyperlink w:anchor="_Toc503449192" w:history="1">
+          <w:hyperlink w:anchor="_Toc503452021" w:history="1">
             <w:r>
               <w:rPr>
                 <w:rStyle w:val="Hyperlink"/>
@@ -1215,7 +1221,7 @@
                 <w:noProof/>
                 <w:webHidden/>
               </w:rPr>
-              <w:instrText xml:space="preserve"> PAGEREF _Toc503449192 \h </w:instrText>
+              <w:instrText xml:space="preserve"> PAGEREF _Toc503452021 \h </w:instrText>
             </w:r>
             <w:r>
               <w:rPr>
@@ -1257,13 +1263,13 @@
               <w:noProof/>
             </w:rPr>
           </w:pPr>
-          <w:hyperlink w:anchor="_Toc503449193" w:history="1">
+          <w:hyperlink w:anchor="_Toc503452022" w:history="1">
             <w:r>
               <w:rPr>
                 <w:rStyle w:val="Hyperlink"/>
                 <w:noProof/>
               </w:rPr>
-              <w:t>Sterke-zwakte analyse per competentie-ontwikkeling</w:t>
+              <w:t>Sterke-zwakte analyse per competentie-ontwikkeling + ontwikkeldoelen</w:t>
             </w:r>
             <w:r>
               <w:rPr>
@@ -1284,7 +1290,7 @@
                 <w:noProof/>
                 <w:webHidden/>
               </w:rPr>
-              <w:instrText xml:space="preserve"> PAGEREF _Toc503449193 \h </w:instrText>
+              <w:instrText xml:space="preserve"> PAGEREF _Toc503452022 \h </w:instrText>
             </w:r>
             <w:r>
               <w:rPr>
@@ -1326,7 +1332,7 @@
               <w:noProof/>
             </w:rPr>
           </w:pPr>
-          <w:hyperlink w:anchor="_Toc503449194" w:history="1">
+          <w:hyperlink w:anchor="_Toc503452023" w:history="1">
             <w:r>
               <w:rPr>
                 <w:rStyle w:val="Hyperlink"/>
@@ -1353,7 +1359,7 @@
                 <w:noProof/>
                 <w:webHidden/>
               </w:rPr>
-              <w:instrText xml:space="preserve"> PAGEREF _Toc503449194 \h </w:instrText>
+              <w:instrText xml:space="preserve"> PAGEREF _Toc503452023 \h </w:instrText>
             </w:r>
             <w:r>
               <w:rPr>
@@ -1395,7 +1401,7 @@
               <w:noProof/>
             </w:rPr>
           </w:pPr>
-          <w:hyperlink w:anchor="_Toc503449195" w:history="1">
+          <w:hyperlink w:anchor="_Toc503452024" w:history="1">
             <w:r>
               <w:rPr>
                 <w:rStyle w:val="Hyperlink"/>
@@ -1422,7 +1428,7 @@
                 <w:noProof/>
                 <w:webHidden/>
               </w:rPr>
-              <w:instrText xml:space="preserve"> PAGEREF _Toc503449195 \h </w:instrText>
+              <w:instrText xml:space="preserve"> PAGEREF _Toc503452024 \h </w:instrText>
             </w:r>
             <w:r>
               <w:rPr>
@@ -1464,7 +1470,7 @@
               <w:noProof/>
             </w:rPr>
           </w:pPr>
-          <w:hyperlink w:anchor="_Toc503449196" w:history="1">
+          <w:hyperlink w:anchor="_Toc503452025" w:history="1">
             <w:r>
               <w:rPr>
                 <w:rStyle w:val="Hyperlink"/>
@@ -1491,7 +1497,7 @@
                 <w:noProof/>
                 <w:webHidden/>
               </w:rPr>
-              <w:instrText xml:space="preserve"> PAGEREF _Toc503449196 \h </w:instrText>
+              <w:instrText xml:space="preserve"> PAGEREF _Toc503452025 \h </w:instrText>
             </w:r>
             <w:r>
               <w:rPr>
@@ -1533,7 +1539,7 @@
               <w:noProof/>
             </w:rPr>
           </w:pPr>
-          <w:hyperlink w:anchor="_Toc503449197" w:history="1">
+          <w:hyperlink w:anchor="_Toc503452026" w:history="1">
             <w:r>
               <w:rPr>
                 <w:rStyle w:val="Hyperlink"/>
@@ -1560,7 +1566,7 @@
                 <w:noProof/>
                 <w:webHidden/>
               </w:rPr>
-              <w:instrText xml:space="preserve"> PAGEREF _Toc503449197 \h </w:instrText>
+              <w:instrText xml:space="preserve"> PAGEREF _Toc503452026 \h </w:instrText>
             </w:r>
             <w:r>
               <w:rPr>
@@ -1602,7 +1608,7 @@
               <w:noProof/>
             </w:rPr>
           </w:pPr>
-          <w:hyperlink w:anchor="_Toc503449198" w:history="1">
+          <w:hyperlink w:anchor="_Toc503452027" w:history="1">
             <w:r>
               <w:rPr>
                 <w:rStyle w:val="Hyperlink"/>
@@ -1629,7 +1635,7 @@
                 <w:noProof/>
                 <w:webHidden/>
               </w:rPr>
-              <w:instrText xml:space="preserve"> PAGEREF _Toc503449198 \h </w:instrText>
+              <w:instrText xml:space="preserve"> PAGEREF _Toc503452027 \h </w:instrText>
             </w:r>
             <w:r>
               <w:rPr>
@@ -1671,7 +1677,7 @@
               <w:noProof/>
             </w:rPr>
           </w:pPr>
-          <w:hyperlink w:anchor="_Toc503449199" w:history="1">
+          <w:hyperlink w:anchor="_Toc503452028" w:history="1">
             <w:r>
               <w:rPr>
                 <w:rStyle w:val="Hyperlink"/>
@@ -1698,7 +1704,7 @@
                 <w:noProof/>
                 <w:webHidden/>
               </w:rPr>
-              <w:instrText xml:space="preserve"> PAGEREF _Toc503449199 \h </w:instrText>
+              <w:instrText xml:space="preserve"> PAGEREF _Toc503452028 \h </w:instrText>
             </w:r>
             <w:r>
               <w:rPr>
@@ -1719,6 +1725,75 @@
                 <w:webHidden/>
               </w:rPr>
               <w:t>3</w:t>
+            </w:r>
+            <w:r>
+              <w:rPr>
+                <w:noProof/>
+                <w:webHidden/>
+              </w:rPr>
+              <w:fldChar w:fldCharType="end"/>
+            </w:r>
+          </w:hyperlink>
+        </w:p>
+        <w:p>
+          <w:pPr>
+            <w:pStyle w:val="Inhopg1"/>
+            <w:tabs>
+              <w:tab w:val="right" w:leader="dot" w:pos="9062"/>
+            </w:tabs>
+            <w:rPr>
+              <w:rFonts w:cstheme="minorBidi"/>
+              <w:noProof/>
+            </w:rPr>
+          </w:pPr>
+          <w:hyperlink w:anchor="_Toc503452029" w:history="1">
+            <w:r>
+              <w:rPr>
+                <w:rStyle w:val="Hyperlink"/>
+                <w:noProof/>
+              </w:rPr>
+              <w:t>Competentie Tabel (huidig)</w:t>
+            </w:r>
+            <w:r>
+              <w:rPr>
+                <w:noProof/>
+                <w:webHidden/>
+              </w:rPr>
+              <w:tab/>
+            </w:r>
+            <w:r>
+              <w:rPr>
+                <w:noProof/>
+                <w:webHidden/>
+              </w:rPr>
+              <w:fldChar w:fldCharType="begin"/>
+            </w:r>
+            <w:r>
+              <w:rPr>
+                <w:noProof/>
+                <w:webHidden/>
+              </w:rPr>
+              <w:instrText xml:space="preserve"> PAGEREF _Toc503452029 \h </w:instrText>
+            </w:r>
+            <w:r>
+              <w:rPr>
+                <w:noProof/>
+                <w:webHidden/>
+              </w:rPr>
+            </w:r>
+            <w:r>
+              <w:rPr>
+                <w:noProof/>
+                <w:webHidden/>
+              </w:rPr>
+              <w:fldChar w:fldCharType="separate"/>
+            </w:r>
+            <w:r>
+              <w:rPr>
+                <w:noProof/>
+                <w:webHidden/>
+              </w:rPr>
+              <w:t>4</w:t>
             </w:r>
             <w:r>
               <w:rPr>
@@ -1749,16 +1824,10 @@
       <w:pPr>
         <w:pStyle w:val="Kop1"/>
       </w:pPr>
-      <w:bookmarkStart w:id="0" w:name="_Toc503449192"/>
+      <w:bookmarkStart w:id="1" w:name="_Toc503452021"/>
       <w:r>
         <w:lastRenderedPageBreak/>
-        <w:t>S</w:t>
-      </w:r>
-      <w:r>
-        <w:t>tudievoortgang</w:t>
-      </w:r>
-      <w:r>
-        <w:t xml:space="preserve"> </w:t>
+        <w:t xml:space="preserve">Studievoortgang </w:t>
       </w:r>
       <w:r>
         <w:t xml:space="preserve">en </w:t>
@@ -1766,7 +1835,7 @@
       <w:r>
         <w:t>Terugblik</w:t>
       </w:r>
-      <w:bookmarkEnd w:id="0"/>
+      <w:bookmarkEnd w:id="1"/>
     </w:p>
     <w:p>
       <w:r>
@@ -2236,21 +2305,24 @@
       <w:pPr>
         <w:pStyle w:val="Kop1"/>
       </w:pPr>
-      <w:bookmarkStart w:id="1" w:name="_Toc503449193"/>
+      <w:bookmarkStart w:id="2" w:name="_Toc503452022"/>
       <w:r>
         <w:t>Sterke-zwakte analyse per competentie-ontwikkeling</w:t>
       </w:r>
-      <w:bookmarkEnd w:id="1"/>
+      <w:r>
+        <w:t xml:space="preserve"> + ontwikkeldoelen</w:t>
+      </w:r>
+      <w:bookmarkEnd w:id="2"/>
     </w:p>
     <w:p>
       <w:pPr>
         <w:pStyle w:val="Kop2"/>
       </w:pPr>
-      <w:bookmarkStart w:id="2" w:name="_Toc503449194"/>
+      <w:bookmarkStart w:id="3" w:name="_Toc503452023"/>
       <w:r>
         <w:t>Professioneel vakmanschap</w:t>
       </w:r>
-      <w:bookmarkEnd w:id="2"/>
+      <w:bookmarkEnd w:id="3"/>
     </w:p>
     <w:p>
       <w:r>
@@ -2266,11 +2338,11 @@
       <w:pPr>
         <w:pStyle w:val="Kop2"/>
       </w:pPr>
-      <w:bookmarkStart w:id="3" w:name="_Toc503449195"/>
+      <w:bookmarkStart w:id="4" w:name="_Toc503452024"/>
       <w:r>
         <w:t>Onderzoekend vermogen</w:t>
       </w:r>
-      <w:bookmarkEnd w:id="3"/>
+      <w:bookmarkEnd w:id="4"/>
     </w:p>
     <w:p>
       <w:r>
@@ -2284,12 +2356,12 @@
       <w:pPr>
         <w:pStyle w:val="Kop2"/>
       </w:pPr>
-      <w:bookmarkStart w:id="4" w:name="_Toc503449196"/>
+      <w:bookmarkStart w:id="5" w:name="_Toc503452025"/>
       <w:r>
         <w:lastRenderedPageBreak/>
         <w:t>Leervermogen</w:t>
       </w:r>
-      <w:bookmarkEnd w:id="4"/>
+      <w:bookmarkEnd w:id="5"/>
       <w:r>
         <w:t xml:space="preserve"> </w:t>
       </w:r>
@@ -2311,24 +2383,18 @@
       <w:pPr>
         <w:pStyle w:val="Kop2"/>
       </w:pPr>
-      <w:bookmarkStart w:id="5" w:name="_Toc503449197"/>
+      <w:bookmarkStart w:id="6" w:name="_Toc503452026"/>
       <w:r>
         <w:t>Communicatief vermogen</w:t>
       </w:r>
-      <w:bookmarkEnd w:id="5"/>
+      <w:bookmarkEnd w:id="6"/>
     </w:p>
     <w:p>
       <w:r>
         <w:t>Hoewel ik hier ook vooruit in b</w:t>
       </w:r>
       <w:r>
-        <w:t xml:space="preserve">en gegaan in de vorm van andere uitleg geven over mijn gebied van expertise </w:t>
-      </w:r>
-      <w:r>
-        <w:t>(iets dat ik op de inspiratie beurs van SLB-Diensten heb moeten doen)</w:t>
-      </w:r>
-      <w:r>
-        <w:t>, is er toch nog heel wat ruimte voor verbetering. Met name in de vaardigheid van het op tijd overbrengen van informatie aan een begeleider. Al zaten er deze stage geen concrete consequenties aan vast, is het toch een puntje waar ik in de toekomst graag wat professioneler in handel.</w:t>
+        <w:t>en gegaan in de vorm van andere uitleg geven over mijn gebied van expertise (iets dat ik op de inspiratie beurs van SLB-Diensten heb moeten doen), is er toch nog heel wat ruimte voor verbetering. Met name in de vaardigheid van het op tijd overbrengen van informatie aan een begeleider. Al zaten er deze stage geen concrete consequenties aan vast, is het toch een puntje waar ik in de toekomst graag wat professioneler in handel.</w:t>
       </w:r>
       <w:r>
         <w:t xml:space="preserve"> </w:t>
@@ -2346,11 +2412,11 @@
       <w:pPr>
         <w:pStyle w:val="Kop2"/>
       </w:pPr>
-      <w:bookmarkStart w:id="6" w:name="_Toc503449198"/>
+      <w:bookmarkStart w:id="7" w:name="_Toc503452027"/>
       <w:r>
         <w:t>Beroepsethiek en maatschappelijke oriëntatie</w:t>
       </w:r>
-      <w:bookmarkEnd w:id="6"/>
+      <w:bookmarkEnd w:id="7"/>
     </w:p>
     <w:p>
       <w:r>
@@ -2380,11 +2446,11 @@
       <w:pPr>
         <w:pStyle w:val="Kop2"/>
       </w:pPr>
-      <w:bookmarkStart w:id="7" w:name="_Toc503449199"/>
+      <w:bookmarkStart w:id="8" w:name="_Toc503452028"/>
       <w:r>
         <w:t>Samenwerken</w:t>
       </w:r>
-      <w:bookmarkEnd w:id="7"/>
+      <w:bookmarkEnd w:id="8"/>
     </w:p>
     <w:p>
       <w:r>
@@ -2407,11 +2473,468 @@
         <w:t xml:space="preserve">   </w:t>
       </w:r>
     </w:p>
+    <w:p/>
+    <w:p/>
     <w:p>
-      <w:bookmarkStart w:id="8" w:name="_GoBack"/>
-      <w:bookmarkEnd w:id="8"/>
+      <w:pPr>
+        <w:pStyle w:val="Kop1"/>
+      </w:pPr>
+      <w:bookmarkStart w:id="9" w:name="_Toc503452029"/>
+      <w:r>
+        <w:lastRenderedPageBreak/>
+        <w:t>Competentie Tabel (huidig)</w:t>
+      </w:r>
+      <w:bookmarkEnd w:id="9"/>
     </w:p>
-    <w:p/>
+    <w:tbl>
+      <w:tblPr>
+        <w:tblStyle w:val="Tabelraster"/>
+        <w:tblpPr w:leftFromText="180" w:rightFromText="180" w:vertAnchor="text" w:horzAnchor="margin" w:tblpY="360"/>
+        <w:tblW w:w="8725" w:type="dxa"/>
+        <w:tblLook w:val="04A0" w:firstRow="1" w:lastRow="0" w:firstColumn="1" w:lastColumn="0" w:noHBand="0" w:noVBand="1"/>
+      </w:tblPr>
+      <w:tblGrid>
+        <w:gridCol w:w="328"/>
+        <w:gridCol w:w="5344"/>
+        <w:gridCol w:w="565"/>
+        <w:gridCol w:w="565"/>
+        <w:gridCol w:w="565"/>
+        <w:gridCol w:w="638"/>
+        <w:gridCol w:w="720"/>
+      </w:tblGrid>
+      <w:tr>
+        <w:trPr>
+          <w:trHeight w:val="280"/>
+        </w:trPr>
+        <w:tc>
+          <w:tcPr>
+            <w:tcW w:w="328" w:type="dxa"/>
+          </w:tcPr>
+          <w:p/>
+        </w:tc>
+        <w:tc>
+          <w:tcPr>
+            <w:tcW w:w="5344" w:type="dxa"/>
+          </w:tcPr>
+          <w:p/>
+        </w:tc>
+        <w:tc>
+          <w:tcPr>
+            <w:tcW w:w="565" w:type="dxa"/>
+          </w:tcPr>
+          <w:p>
+            <w:r>
+              <w:t>1</w:t>
+            </w:r>
+          </w:p>
+        </w:tc>
+        <w:tc>
+          <w:tcPr>
+            <w:tcW w:w="565" w:type="dxa"/>
+          </w:tcPr>
+          <w:p>
+            <w:r>
+              <w:t>2</w:t>
+            </w:r>
+          </w:p>
+        </w:tc>
+        <w:tc>
+          <w:tcPr>
+            <w:tcW w:w="565" w:type="dxa"/>
+          </w:tcPr>
+          <w:p>
+            <w:r>
+              <w:t>3</w:t>
+            </w:r>
+          </w:p>
+        </w:tc>
+        <w:tc>
+          <w:tcPr>
+            <w:tcW w:w="638" w:type="dxa"/>
+          </w:tcPr>
+          <w:p>
+            <w:r>
+              <w:t>4</w:t>
+            </w:r>
+          </w:p>
+        </w:tc>
+        <w:tc>
+          <w:tcPr>
+            <w:tcW w:w="720" w:type="dxa"/>
+          </w:tcPr>
+          <w:p>
+            <w:r>
+              <w:t>5</w:t>
+            </w:r>
+          </w:p>
+        </w:tc>
+      </w:tr>
+      <w:tr>
+        <w:trPr>
+          <w:trHeight w:val="573"/>
+        </w:trPr>
+        <w:tc>
+          <w:tcPr>
+            <w:tcW w:w="328" w:type="dxa"/>
+          </w:tcPr>
+          <w:p>
+            <w:r>
+              <w:t>1</w:t>
+            </w:r>
+          </w:p>
+        </w:tc>
+        <w:tc>
+          <w:tcPr>
+            <w:tcW w:w="5344" w:type="dxa"/>
+          </w:tcPr>
+          <w:p>
+            <w:r>
+              <w:t>Professioneel vakmanschap</w:t>
+            </w:r>
+          </w:p>
+          <w:p/>
+        </w:tc>
+        <w:tc>
+          <w:tcPr>
+            <w:tcW w:w="565" w:type="dxa"/>
+          </w:tcPr>
+          <w:p/>
+        </w:tc>
+        <w:tc>
+          <w:tcPr>
+            <w:tcW w:w="565" w:type="dxa"/>
+          </w:tcPr>
+          <w:p/>
+        </w:tc>
+        <w:tc>
+          <w:tcPr>
+            <w:tcW w:w="565" w:type="dxa"/>
+          </w:tcPr>
+          <w:p/>
+        </w:tc>
+        <w:tc>
+          <w:tcPr>
+            <w:tcW w:w="638" w:type="dxa"/>
+          </w:tcPr>
+          <w:p/>
+        </w:tc>
+        <w:tc>
+          <w:tcPr>
+            <w:tcW w:w="720" w:type="dxa"/>
+          </w:tcPr>
+          <w:p>
+            <w:r>
+              <w:t>X</w:t>
+            </w:r>
+          </w:p>
+        </w:tc>
+      </w:tr>
+      <w:tr>
+        <w:trPr>
+          <w:trHeight w:val="573"/>
+        </w:trPr>
+        <w:tc>
+          <w:tcPr>
+            <w:tcW w:w="328" w:type="dxa"/>
+          </w:tcPr>
+          <w:p>
+            <w:r>
+              <w:t>2</w:t>
+            </w:r>
+          </w:p>
+        </w:tc>
+        <w:tc>
+          <w:tcPr>
+            <w:tcW w:w="5344" w:type="dxa"/>
+          </w:tcPr>
+          <w:p>
+            <w:r>
+              <w:t>Onderzoekend vermogen</w:t>
+            </w:r>
+          </w:p>
+          <w:p/>
+        </w:tc>
+        <w:tc>
+          <w:tcPr>
+            <w:tcW w:w="565" w:type="dxa"/>
+          </w:tcPr>
+          <w:p/>
+        </w:tc>
+        <w:tc>
+          <w:tcPr>
+            <w:tcW w:w="565" w:type="dxa"/>
+          </w:tcPr>
+          <w:p/>
+        </w:tc>
+        <w:tc>
+          <w:tcPr>
+            <w:tcW w:w="565" w:type="dxa"/>
+          </w:tcPr>
+          <w:p/>
+        </w:tc>
+        <w:tc>
+          <w:tcPr>
+            <w:tcW w:w="638" w:type="dxa"/>
+          </w:tcPr>
+          <w:p/>
+        </w:tc>
+        <w:tc>
+          <w:tcPr>
+            <w:tcW w:w="720" w:type="dxa"/>
+          </w:tcPr>
+          <w:p>
+            <w:r>
+              <w:t>X</w:t>
+            </w:r>
+          </w:p>
+        </w:tc>
+      </w:tr>
+      <w:tr>
+        <w:trPr>
+          <w:trHeight w:val="561"/>
+        </w:trPr>
+        <w:tc>
+          <w:tcPr>
+            <w:tcW w:w="328" w:type="dxa"/>
+          </w:tcPr>
+          <w:p>
+            <w:r>
+              <w:t>3</w:t>
+            </w:r>
+          </w:p>
+        </w:tc>
+        <w:tc>
+          <w:tcPr>
+            <w:tcW w:w="5344" w:type="dxa"/>
+          </w:tcPr>
+          <w:p>
+            <w:r>
+              <w:t>Leervermogen</w:t>
+            </w:r>
+          </w:p>
+          <w:p/>
+        </w:tc>
+        <w:tc>
+          <w:tcPr>
+            <w:tcW w:w="565" w:type="dxa"/>
+          </w:tcPr>
+          <w:p/>
+        </w:tc>
+        <w:tc>
+          <w:tcPr>
+            <w:tcW w:w="565" w:type="dxa"/>
+          </w:tcPr>
+          <w:p/>
+        </w:tc>
+        <w:tc>
+          <w:tcPr>
+            <w:tcW w:w="565" w:type="dxa"/>
+          </w:tcPr>
+          <w:p/>
+        </w:tc>
+        <w:tc>
+          <w:tcPr>
+            <w:tcW w:w="638" w:type="dxa"/>
+          </w:tcPr>
+          <w:p/>
+        </w:tc>
+        <w:tc>
+          <w:tcPr>
+            <w:tcW w:w="720" w:type="dxa"/>
+          </w:tcPr>
+          <w:p>
+            <w:r>
+              <w:t>X</w:t>
+            </w:r>
+          </w:p>
+        </w:tc>
+      </w:tr>
+      <w:tr>
+        <w:trPr>
+          <w:trHeight w:val="573"/>
+        </w:trPr>
+        <w:tc>
+          <w:tcPr>
+            <w:tcW w:w="328" w:type="dxa"/>
+          </w:tcPr>
+          <w:p>
+            <w:r>
+              <w:t>4</w:t>
+            </w:r>
+          </w:p>
+        </w:tc>
+        <w:tc>
+          <w:tcPr>
+            <w:tcW w:w="5344" w:type="dxa"/>
+          </w:tcPr>
+          <w:p>
+            <w:r>
+              <w:t>Communicatief vermogen</w:t>
+            </w:r>
+          </w:p>
+          <w:p/>
+        </w:tc>
+        <w:tc>
+          <w:tcPr>
+            <w:tcW w:w="565" w:type="dxa"/>
+          </w:tcPr>
+          <w:p/>
+        </w:tc>
+        <w:tc>
+          <w:tcPr>
+            <w:tcW w:w="565" w:type="dxa"/>
+          </w:tcPr>
+          <w:p/>
+        </w:tc>
+        <w:tc>
+          <w:tcPr>
+            <w:tcW w:w="565" w:type="dxa"/>
+          </w:tcPr>
+          <w:p/>
+        </w:tc>
+        <w:tc>
+          <w:tcPr>
+            <w:tcW w:w="638" w:type="dxa"/>
+          </w:tcPr>
+          <w:p>
+            <w:r>
+              <w:t>X</w:t>
+            </w:r>
+          </w:p>
+        </w:tc>
+        <w:tc>
+          <w:tcPr>
+            <w:tcW w:w="720" w:type="dxa"/>
+          </w:tcPr>
+          <w:p/>
+        </w:tc>
+      </w:tr>
+      <w:tr>
+        <w:trPr>
+          <w:trHeight w:val="573"/>
+        </w:trPr>
+        <w:tc>
+          <w:tcPr>
+            <w:tcW w:w="328" w:type="dxa"/>
+          </w:tcPr>
+          <w:p>
+            <w:r>
+              <w:t>5</w:t>
+            </w:r>
+          </w:p>
+        </w:tc>
+        <w:tc>
+          <w:tcPr>
+            <w:tcW w:w="5344" w:type="dxa"/>
+          </w:tcPr>
+          <w:p>
+            <w:r>
+              <w:t>Beroepsethiek en maatschappelijke oriëntatie</w:t>
+            </w:r>
+          </w:p>
+          <w:p/>
+        </w:tc>
+        <w:tc>
+          <w:tcPr>
+            <w:tcW w:w="565" w:type="dxa"/>
+          </w:tcPr>
+          <w:p/>
+        </w:tc>
+        <w:tc>
+          <w:tcPr>
+            <w:tcW w:w="565" w:type="dxa"/>
+          </w:tcPr>
+          <w:p/>
+        </w:tc>
+        <w:tc>
+          <w:tcPr>
+            <w:tcW w:w="565" w:type="dxa"/>
+          </w:tcPr>
+          <w:p/>
+        </w:tc>
+        <w:tc>
+          <w:tcPr>
+            <w:tcW w:w="638" w:type="dxa"/>
+          </w:tcPr>
+          <w:p>
+            <w:r>
+              <w:t>X</w:t>
+            </w:r>
+          </w:p>
+        </w:tc>
+        <w:tc>
+          <w:tcPr>
+            <w:tcW w:w="720" w:type="dxa"/>
+          </w:tcPr>
+          <w:p/>
+        </w:tc>
+      </w:tr>
+      <w:tr>
+        <w:trPr>
+          <w:trHeight w:val="561"/>
+        </w:trPr>
+        <w:tc>
+          <w:tcPr>
+            <w:tcW w:w="328" w:type="dxa"/>
+          </w:tcPr>
+          <w:p>
+            <w:r>
+              <w:t>6</w:t>
+            </w:r>
+          </w:p>
+        </w:tc>
+        <w:tc>
+          <w:tcPr>
+            <w:tcW w:w="5344" w:type="dxa"/>
+          </w:tcPr>
+          <w:p>
+            <w:r>
+              <w:t>Samenwerken</w:t>
+            </w:r>
+          </w:p>
+          <w:p/>
+        </w:tc>
+        <w:tc>
+          <w:tcPr>
+            <w:tcW w:w="565" w:type="dxa"/>
+          </w:tcPr>
+          <w:p/>
+        </w:tc>
+        <w:tc>
+          <w:tcPr>
+            <w:tcW w:w="565" w:type="dxa"/>
+          </w:tcPr>
+          <w:p/>
+        </w:tc>
+        <w:tc>
+          <w:tcPr>
+            <w:tcW w:w="565" w:type="dxa"/>
+          </w:tcPr>
+          <w:p>
+            <w:r>
+              <w:t>X</w:t>
+            </w:r>
+          </w:p>
+        </w:tc>
+        <w:tc>
+          <w:tcPr>
+            <w:tcW w:w="638" w:type="dxa"/>
+          </w:tcPr>
+          <w:p/>
+        </w:tc>
+        <w:tc>
+          <w:tcPr>
+            <w:tcW w:w="720" w:type="dxa"/>
+          </w:tcPr>
+          <w:p/>
+        </w:tc>
+      </w:tr>
+    </w:tbl>
+    <w:p>
+      <w:pPr>
+        <w:pStyle w:val="Kop1"/>
+      </w:pPr>
+    </w:p>
     <w:sectPr>
       <w:pgSz w:w="11906" w:h="16838"/>
       <w:pgMar w:top="1417" w:right="1417" w:bottom="1417" w:left="1417" w:header="708" w:footer="708" w:gutter="0"/>
@@ -3053,522 +3576,6 @@
 </w:styles>
 </file>
 
-<file path=word/glossary/document.xml><?xml version="1.0" encoding="utf-8"?>
-<w:glossaryDocument xmlns:wpc="http://schemas.microsoft.com/office/word/2010/wordprocessingCanvas" xmlns:cx="http://schemas.microsoft.com/office/drawing/2014/chartex" xmlns:cx1="http://schemas.microsoft.com/office/drawing/2015/9/8/chartex" xmlns:cx2="http://schemas.microsoft.com/office/drawing/2015/10/21/chartex" xmlns:cx3="http://schemas.microsoft.com/office/drawing/2016/5/9/chartex" xmlns:cx4="http://schemas.microsoft.com/office/drawing/2016/5/10/chartex" xmlns:cx5="http://schemas.microsoft.com/office/drawing/2016/5/11/chartex" xmlns:cx6="http://schemas.microsoft.com/office/drawing/2016/5/12/chartex" xmlns:cx7="http://schemas.microsoft.com/office/drawing/2016/5/13/chartex" xmlns:cx8="http://schemas.microsoft.com/office/drawing/2016/5/14/chartex" xmlns:mc="http://schemas.openxmlformats.org/markup-compatibility/2006" xmlns:aink="http://schemas.microsoft.com/office/drawing/2016/ink" xmlns:am3d="http://schemas.microsoft.com/office/drawing/2017/model3d" xmlns:o="urn:schemas-microsoft-com:office:office" xmlns:r="http://schemas.openxmlformats.org/officeDocument/2006/relationships" xmlns:m="http://schemas.openxmlformats.org/officeDocument/2006/math" xmlns:v="urn:schemas-microsoft-com:vml" xmlns:wp14="http://schemas.microsoft.com/office/word/2010/wordprocessingDrawing" xmlns:wp="http://schemas.openxmlformats.org/drawingml/2006/wordprocessingDrawing" xmlns:w10="urn:schemas-microsoft-com:office:word" xmlns:w="http://schemas.openxmlformats.org/wordprocessingml/2006/main" xmlns:w14="http://schemas.microsoft.com/office/word/2010/wordml" xmlns:w15="http://schemas.microsoft.com/office/word/2012/wordml" xmlns:w16se="http://schemas.microsoft.com/office/word/2015/wordml/symex" xmlns:wpg="http://schemas.microsoft.com/office/word/2010/wordprocessingGroup" xmlns:wpi="http://schemas.microsoft.com/office/word/2010/wordprocessingInk" xmlns:wne="http://schemas.microsoft.com/office/word/2006/wordml" xmlns:wps="http://schemas.microsoft.com/office/word/2010/wordprocessingShape" mc:Ignorable="w14 w15 w16se wp14"/>
-</file>
-
-<file path=word/glossary/fontTable.xml><?xml version="1.0" encoding="utf-8"?>
-<w:fonts xmlns:mc="http://schemas.openxmlformats.org/markup-compatibility/2006" xmlns:r="http://schemas.openxmlformats.org/officeDocument/2006/relationships" xmlns:w="http://schemas.openxmlformats.org/wordprocessingml/2006/main" xmlns:w14="http://schemas.microsoft.com/office/word/2010/wordml" xmlns:w15="http://schemas.microsoft.com/office/word/2012/wordml" xmlns:w16se="http://schemas.microsoft.com/office/word/2015/wordml/symex" mc:Ignorable="w14 w15 w16se">
-  <w:font w:name="Calibri">
-    <w:panose1 w:val="020F0502020204030204"/>
-    <w:charset w:val="00"/>
-    <w:family w:val="swiss"/>
-    <w:pitch w:val="variable"/>
-    <w:sig w:usb0="E0002AFF" w:usb1="4000ACFF" w:usb2="00000001" w:usb3="00000000" w:csb0="000001FF" w:csb1="00000000"/>
-  </w:font>
-  <w:font w:name="Times New Roman">
-    <w:panose1 w:val="02020603050405020304"/>
-    <w:charset w:val="00"/>
-    <w:family w:val="roman"/>
-    <w:pitch w:val="variable"/>
-    <w:sig w:usb0="E0002AFF" w:usb1="C0007843" w:usb2="00000009" w:usb3="00000000" w:csb0="000001FF" w:csb1="00000000"/>
-  </w:font>
-  <w:font w:name="Calibri Light">
-    <w:panose1 w:val="020F0302020204030204"/>
-    <w:charset w:val="00"/>
-    <w:family w:val="swiss"/>
-    <w:pitch w:val="variable"/>
-    <w:sig w:usb0="A0002AEF" w:usb1="4000207B" w:usb2="00000000" w:usb3="00000000" w:csb0="000001FF" w:csb1="00000000"/>
-  </w:font>
-</w:fonts>
-</file>
-
-<file path=word/glossary/settings.xml><?xml version="1.0" encoding="utf-8"?>
-<w:settings xmlns:mc="http://schemas.openxmlformats.org/markup-compatibility/2006" xmlns:o="urn:schemas-microsoft-com:office:office" xmlns:r="http://schemas.openxmlformats.org/officeDocument/2006/relationships" xmlns:m="http://schemas.openxmlformats.org/officeDocument/2006/math" xmlns:v="urn:schemas-microsoft-com:vml" xmlns:w10="urn:schemas-microsoft-com:office:word" xmlns:w="http://schemas.openxmlformats.org/wordprocessingml/2006/main" xmlns:w14="http://schemas.microsoft.com/office/word/2010/wordml" xmlns:w15="http://schemas.microsoft.com/office/word/2012/wordml" xmlns:w16se="http://schemas.microsoft.com/office/word/2015/wordml/symex" xmlns:sl="http://schemas.openxmlformats.org/schemaLibrary/2006/main" mc:Ignorable="w14 w15 w16se">
-  <w:view w:val="normal"/>
-  <w:defaultTabStop w:val="720"/>
-  <w:characterSpacingControl w:val="doNotCompress"/>
-  <w:compat>
-    <w:useFELayout/>
-    <w:compatSetting w:name="compatibilityMode" w:uri="http://schemas.microsoft.com/office/word" w:val="15"/>
-    <w:compatSetting w:name="overrideTableStyleFontSizeAndJustification" w:uri="http://schemas.microsoft.com/office/word" w:val="1"/>
-    <w:compatSetting w:name="enableOpenTypeFeatures" w:uri="http://schemas.microsoft.com/office/word" w:val="1"/>
-    <w:compatSetting w:name="doNotFlipMirrorIndents" w:uri="http://schemas.microsoft.com/office/word" w:val="1"/>
-    <w:compatSetting w:name="differentiateMultirowTableHeaders" w:uri="http://schemas.microsoft.com/office/word" w:val="1"/>
-  </w:compat>
-  <w:rsids>
-    <w:rsidRoot w:val="00763BC0"/>
-    <w:rsid w:val="00763BC0"/>
-    <w:rsid w:val="009024A8"/>
-  </w:rsids>
-  <m:mathPr>
-    <m:mathFont m:val="Cambria Math"/>
-    <m:brkBin m:val="before"/>
-    <m:brkBinSub m:val="--"/>
-    <m:smallFrac m:val="0"/>
-    <m:dispDef/>
-    <m:lMargin m:val="0"/>
-    <m:rMargin m:val="0"/>
-    <m:defJc m:val="centerGroup"/>
-    <m:wrapIndent m:val="1440"/>
-    <m:intLim m:val="subSup"/>
-    <m:naryLim m:val="undOvr"/>
-  </m:mathPr>
-  <w:themeFontLang w:val="en-US"/>
-  <w:clrSchemeMapping w:bg1="light1" w:t1="dark1" w:bg2="light2" w:t2="dark2" w:accent1="accent1" w:accent2="accent2" w:accent3="accent3" w:accent4="accent4" w:accent5="accent5" w:accent6="accent6" w:hyperlink="hyperlink" w:followedHyperlink="followedHyperlink"/>
-  <w:decimalSymbol w:val="."/>
-  <w:listSeparator w:val=","/>
-  <w15:chartTrackingRefBased/>
-</w:settings>
-</file>
-
-<file path=word/glossary/styles.xml><?xml version="1.0" encoding="utf-8"?>
-<w:styles xmlns:mc="http://schemas.openxmlformats.org/markup-compatibility/2006" xmlns:r="http://schemas.openxmlformats.org/officeDocument/2006/relationships" xmlns:w="http://schemas.openxmlformats.org/wordprocessingml/2006/main" xmlns:w14="http://schemas.microsoft.com/office/word/2010/wordml" xmlns:w15="http://schemas.microsoft.com/office/word/2012/wordml" xmlns:w16se="http://schemas.microsoft.com/office/word/2015/wordml/symex" mc:Ignorable="w14 w15 w16se">
-  <w:docDefaults>
-    <w:rPrDefault>
-      <w:rPr>
-        <w:rFonts w:asciiTheme="minorHAnsi" w:eastAsiaTheme="minorEastAsia" w:hAnsiTheme="minorHAnsi" w:cstheme="minorBidi"/>
-        <w:sz w:val="22"/>
-        <w:szCs w:val="22"/>
-        <w:lang w:val="en-US" w:eastAsia="en-US" w:bidi="ar-SA"/>
-      </w:rPr>
-    </w:rPrDefault>
-    <w:pPrDefault>
-      <w:pPr>
-        <w:spacing w:after="160" w:line="259" w:lineRule="auto"/>
-      </w:pPr>
-    </w:pPrDefault>
-  </w:docDefaults>
-  <w:latentStyles w:defLockedState="0" w:defUIPriority="99" w:defSemiHidden="0" w:defUnhideWhenUsed="0" w:defQFormat="0" w:count="375">
-    <w:lsdException w:name="Normal" w:uiPriority="0" w:qFormat="1"/>
-    <w:lsdException w:name="heading 1" w:uiPriority="9" w:qFormat="1"/>
-    <w:lsdException w:name="heading 2" w:semiHidden="1" w:uiPriority="9" w:unhideWhenUsed="1" w:qFormat="1"/>
-    <w:lsdException w:name="heading 3" w:semiHidden="1" w:uiPriority="9" w:unhideWhenUsed="1" w:qFormat="1"/>
-    <w:lsdException w:name="heading 4" w:semiHidden="1" w:uiPriority="9" w:unhideWhenUsed="1" w:qFormat="1"/>
-    <w:lsdException w:name="heading 5" w:semiHidden="1" w:uiPriority="9" w:unhideWhenUsed="1" w:qFormat="1"/>
-    <w:lsdException w:name="heading 6" w:semiHidden="1" w:uiPriority="9" w:unhideWhenUsed="1" w:qFormat="1"/>
-    <w:lsdException w:name="heading 7" w:semiHidden="1" w:uiPriority="9" w:unhideWhenUsed="1" w:qFormat="1"/>
-    <w:lsdException w:name="heading 8" w:semiHidden="1" w:uiPriority="9" w:unhideWhenUsed="1" w:qFormat="1"/>
-    <w:lsdException w:name="heading 9" w:semiHidden="1" w:uiPriority="9" w:unhideWhenUsed="1" w:qFormat="1"/>
-    <w:lsdException w:name="index 1" w:semiHidden="1" w:unhideWhenUsed="1"/>
-    <w:lsdException w:name="index 2" w:semiHidden="1" w:unhideWhenUsed="1"/>
-    <w:lsdException w:name="index 3" w:semiHidden="1" w:unhideWhenUsed="1"/>
-    <w:lsdException w:name="index 4" w:semiHidden="1" w:unhideWhenUsed="1"/>
-    <w:lsdException w:name="index 5" w:semiHidden="1" w:unhideWhenUsed="1"/>
-    <w:lsdException w:name="index 6" w:semiHidden="1" w:unhideWhenUsed="1"/>
-    <w:lsdException w:name="index 7" w:semiHidden="1" w:unhideWhenUsed="1"/>
-    <w:lsdException w:name="index 8" w:semiHidden="1" w:unhideWhenUsed="1"/>
-    <w:lsdException w:name="index 9" w:semiHidden="1" w:unhideWhenUsed="1"/>
-    <w:lsdException w:name="toc 1" w:semiHidden="1" w:uiPriority="39" w:unhideWhenUsed="1"/>
-    <w:lsdException w:name="toc 2" w:semiHidden="1" w:uiPriority="39" w:unhideWhenUsed="1"/>
-    <w:lsdException w:name="toc 3" w:semiHidden="1" w:uiPriority="39" w:unhideWhenUsed="1"/>
-    <w:lsdException w:name="toc 4" w:semiHidden="1" w:uiPriority="39" w:unhideWhenUsed="1"/>
-    <w:lsdException w:name="toc 5" w:semiHidden="1" w:uiPriority="39" w:unhideWhenUsed="1"/>
-    <w:lsdException w:name="toc 6" w:semiHidden="1" w:uiPriority="39" w:unhideWhenUsed="1"/>
-    <w:lsdException w:name="toc 7" w:semiHidden="1" w:uiPriority="39" w:unhideWhenUsed="1"/>
-    <w:lsdException w:name="toc 8" w:semiHidden="1" w:uiPriority="39" w:unhideWhenUsed="1"/>
-    <w:lsdException w:name="toc 9" w:semiHidden="1" w:uiPriority="39" w:unhideWhenUsed="1"/>
-    <w:lsdException w:name="Normal Indent" w:semiHidden="1" w:unhideWhenUsed="1"/>
-    <w:lsdException w:name="footnote text" w:semiHidden="1" w:unhideWhenUsed="1"/>
-    <w:lsdException w:name="annotation text" w:semiHidden="1" w:unhideWhenUsed="1"/>
-    <w:lsdException w:name="header" w:semiHidden="1" w:unhideWhenUsed="1"/>
-    <w:lsdException w:name="footer" w:semiHidden="1" w:unhideWhenUsed="1"/>
-    <w:lsdException w:name="index heading" w:semiHidden="1" w:unhideWhenUsed="1"/>
-    <w:lsdException w:name="caption" w:semiHidden="1" w:uiPriority="35" w:unhideWhenUsed="1" w:qFormat="1"/>
-    <w:lsdException w:name="table of figures" w:semiHidden="1" w:unhideWhenUsed="1"/>
-    <w:lsdException w:name="envelope address" w:semiHidden="1" w:unhideWhenUsed="1"/>
-    <w:lsdException w:name="envelope return" w:semiHidden="1" w:unhideWhenUsed="1"/>
-    <w:lsdException w:name="footnote reference" w:semiHidden="1" w:unhideWhenUsed="1"/>
-    <w:lsdException w:name="annotation reference" w:semiHidden="1" w:unhideWhenUsed="1"/>
-    <w:lsdException w:name="line number" w:semiHidden="1" w:unhideWhenUsed="1"/>
-    <w:lsdException w:name="page number" w:semiHidden="1" w:unhideWhenUsed="1"/>
-    <w:lsdException w:name="endnote reference" w:semiHidden="1" w:unhideWhenUsed="1"/>
-    <w:lsdException w:name="endnote text" w:semiHidden="1" w:unhideWhenUsed="1"/>
-    <w:lsdException w:name="table of authorities" w:semiHidden="1" w:unhideWhenUsed="1"/>
-    <w:lsdException w:name="macro" w:semiHidden="1" w:unhideWhenUsed="1"/>
-    <w:lsdException w:name="toa heading" w:semiHidden="1" w:unhideWhenUsed="1"/>
-    <w:lsdException w:name="List" w:semiHidden="1" w:unhideWhenUsed="1"/>
-    <w:lsdException w:name="List Bullet" w:semiHidden="1" w:unhideWhenUsed="1"/>
-    <w:lsdException w:name="List Number" w:semiHidden="1" w:unhideWhenUsed="1"/>
-    <w:lsdException w:name="List 2" w:semiHidden="1" w:unhideWhenUsed="1"/>
-    <w:lsdException w:name="List 3" w:semiHidden="1" w:unhideWhenUsed="1"/>
-    <w:lsdException w:name="List 4" w:semiHidden="1" w:unhideWhenUsed="1"/>
-    <w:lsdException w:name="List 5" w:semiHidden="1" w:unhideWhenUsed="1"/>
-    <w:lsdException w:name="List Bullet 2" w:semiHidden="1" w:unhideWhenUsed="1"/>
-    <w:lsdException w:name="List Bullet 3" w:semiHidden="1" w:unhideWhenUsed="1"/>
-    <w:lsdException w:name="List Bullet 4" w:semiHidden="1" w:unhideWhenUsed="1"/>
-    <w:lsdException w:name="List Bullet 5" w:semiHidden="1" w:unhideWhenUsed="1"/>
-    <w:lsdException w:name="List Number 2" w:semiHidden="1" w:unhideWhenUsed="1"/>
-    <w:lsdException w:name="List Number 3" w:semiHidden="1" w:unhideWhenUsed="1"/>
-    <w:lsdException w:name="List Number 4" w:semiHidden="1" w:unhideWhenUsed="1"/>
-    <w:lsdException w:name="List Number 5" w:semiHidden="1" w:unhideWhenUsed="1"/>
-    <w:lsdException w:name="Title" w:uiPriority="10" w:qFormat="1"/>
-    <w:lsdException w:name="Closing" w:semiHidden="1" w:unhideWhenUsed="1"/>
-    <w:lsdException w:name="Signature" w:semiHidden="1" w:unhideWhenUsed="1"/>
-    <w:lsdException w:name="Default Paragraph Font" w:semiHidden="1" w:uiPriority="1" w:unhideWhenUsed="1"/>
-    <w:lsdException w:name="Body Text" w:semiHidden="1" w:unhideWhenUsed="1"/>
-    <w:lsdException w:name="Body Text Indent" w:semiHidden="1" w:unhideWhenUsed="1"/>
-    <w:lsdException w:name="List Continue" w:semiHidden="1" w:unhideWhenUsed="1"/>
-    <w:lsdException w:name="List Continue 2" w:semiHidden="1" w:unhideWhenUsed="1"/>
-    <w:lsdException w:name="List Continue 3" w:semiHidden="1" w:unhideWhenUsed="1"/>
-    <w:lsdException w:name="List Continue 4" w:semiHidden="1" w:unhideWhenUsed="1"/>
-    <w:lsdException w:name="List Continue 5" w:semiHidden="1" w:unhideWhenUsed="1"/>
-    <w:lsdException w:name="Message Header" w:semiHidden="1" w:unhideWhenUsed="1"/>
-    <w:lsdException w:name="Subtitle" w:uiPriority="11" w:qFormat="1"/>
-    <w:lsdException w:name="Salutation" w:semiHidden="1" w:unhideWhenUsed="1"/>
-    <w:lsdException w:name="Date" w:semiHidden="1" w:unhideWhenUsed="1"/>
-    <w:lsdException w:name="Body Text First Indent" w:semiHidden="1" w:unhideWhenUsed="1"/>
-    <w:lsdException w:name="Body Text First Indent 2" w:semiHidden="1" w:unhideWhenUsed="1"/>
-    <w:lsdException w:name="Note Heading" w:semiHidden="1" w:unhideWhenUsed="1"/>
-    <w:lsdException w:name="Body Text 2" w:semiHidden="1" w:unhideWhenUsed="1"/>
-    <w:lsdException w:name="Body Text 3" w:semiHidden="1" w:unhideWhenUsed="1"/>
-    <w:lsdException w:name="Body Text Indent 2" w:semiHidden="1" w:unhideWhenUsed="1"/>
-    <w:lsdException w:name="Body Text Indent 3" w:semiHidden="1" w:unhideWhenUsed="1"/>
-    <w:lsdException w:name="Block Text" w:semiHidden="1" w:unhideWhenUsed="1"/>
-    <w:lsdException w:name="Hyperlink" w:semiHidden="1" w:unhideWhenUsed="1"/>
-    <w:lsdException w:name="FollowedHyperlink" w:semiHidden="1" w:unhideWhenUsed="1"/>
-    <w:lsdException w:name="Strong" w:uiPriority="22" w:qFormat="1"/>
-    <w:lsdException w:name="Emphasis" w:uiPriority="20" w:qFormat="1"/>
-    <w:lsdException w:name="Document Map" w:semiHidden="1" w:unhideWhenUsed="1"/>
-    <w:lsdException w:name="Plain Text" w:semiHidden="1" w:unhideWhenUsed="1"/>
-    <w:lsdException w:name="E-mail Signature" w:semiHidden="1" w:unhideWhenUsed="1"/>
-    <w:lsdException w:name="HTML Top of Form" w:semiHidden="1" w:unhideWhenUsed="1"/>
-    <w:lsdException w:name="HTML Bottom of Form" w:semiHidden="1" w:unhideWhenUsed="1"/>
-    <w:lsdException w:name="Normal (Web)" w:semiHidden="1" w:unhideWhenUsed="1"/>
-    <w:lsdException w:name="HTML Acronym" w:semiHidden="1" w:unhideWhenUsed="1"/>
-    <w:lsdException w:name="HTML Address" w:semiHidden="1" w:unhideWhenUsed="1"/>
-    <w:lsdException w:name="HTML Cite" w:semiHidden="1" w:unhideWhenUsed="1"/>
-    <w:lsdException w:name="HTML Code" w:semiHidden="1" w:unhideWhenUsed="1"/>
-    <w:lsdException w:name="HTML Definition" w:semiHidden="1" w:unhideWhenUsed="1"/>
-    <w:lsdException w:name="HTML Keyboard" w:semiHidden="1" w:unhideWhenUsed="1"/>
-    <w:lsdException w:name="HTML Preformatted" w:semiHidden="1" w:unhideWhenUsed="1"/>
-    <w:lsdException w:name="HTML Sample" w:semiHidden="1" w:unhideWhenUsed="1"/>
-    <w:lsdException w:name="HTML Typewriter" w:semiHidden="1" w:unhideWhenUsed="1"/>
-    <w:lsdException w:name="HTML Variable" w:semiHidden="1" w:unhideWhenUsed="1"/>
-    <w:lsdException w:name="Normal Table" w:semiHidden="1" w:unhideWhenUsed="1"/>
-    <w:lsdException w:name="annotation subject" w:semiHidden="1" w:unhideWhenUsed="1"/>
-    <w:lsdException w:name="No List" w:semiHidden="1" w:unhideWhenUsed="1"/>
-    <w:lsdException w:name="Outline List 1" w:semiHidden="1" w:unhideWhenUsed="1"/>
-    <w:lsdException w:name="Outline List 2" w:semiHidden="1" w:unhideWhenUsed="1"/>
-    <w:lsdException w:name="Outline List 3" w:semiHidden="1" w:unhideWhenUsed="1"/>
-    <w:lsdException w:name="Table Simple 1" w:semiHidden="1" w:unhideWhenUsed="1"/>
-    <w:lsdException w:name="Table Simple 2" w:semiHidden="1" w:unhideWhenUsed="1"/>
-    <w:lsdException w:name="Table Simple 3" w:semiHidden="1" w:unhideWhenUsed="1"/>
-    <w:lsdException w:name="Table Classic 1" w:semiHidden="1" w:unhideWhenUsed="1"/>
-    <w:lsdException w:name="Table Classic 2" w:semiHidden="1" w:unhideWhenUsed="1"/>
-    <w:lsdException w:name="Table Classic 3" w:semiHidden="1" w:unhideWhenUsed="1"/>
-    <w:lsdException w:name="Table Classic 4" w:semiHidden="1" w:unhideWhenUsed="1"/>
-    <w:lsdException w:name="Table Colorful 1" w:semiHidden="1" w:unhideWhenUsed="1"/>
-    <w:lsdException w:name="Table Colorful 2" w:semiHidden="1" w:unhideWhenUsed="1"/>
-    <w:lsdException w:name="Table Colorful 3" w:semiHidden="1" w:unhideWhenUsed="1"/>
-    <w:lsdException w:name="Table Columns 1" w:semiHidden="1" w:unhideWhenUsed="1"/>
-    <w:lsdException w:name="Table Columns 2" w:semiHidden="1" w:unhideWhenUsed="1"/>
-    <w:lsdException w:name="Table Columns 3" w:semiHidden="1" w:unhideWhenUsed="1"/>
-    <w:lsdException w:name="Table Columns 4" w:semiHidden="1" w:unhideWhenUsed="1"/>
-    <w:lsdException w:name="Table Columns 5" w:semiHidden="1" w:unhideWhenUsed="1"/>
-    <w:lsdException w:name="Table Grid 1" w:semiHidden="1" w:unhideWhenUsed="1"/>
-    <w:lsdException w:name="Table Grid 2" w:semiHidden="1" w:unhideWhenUsed="1"/>
-    <w:lsdException w:name="Table Grid 3" w:semiHidden="1" w:unhideWhenUsed="1"/>
-    <w:lsdException w:name="Table Grid 4" w:semiHidden="1" w:unhideWhenUsed="1"/>
-    <w:lsdException w:name="Table Grid 5" w:semiHidden="1" w:unhideWhenUsed="1"/>
-    <w:lsdException w:name="Table Grid 6" w:semiHidden="1" w:unhideWhenUsed="1"/>
-    <w:lsdException w:name="Table Grid 7" w:semiHidden="1" w:unhideWhenUsed="1"/>
-    <w:lsdException w:name="Table Grid 8" w:semiHidden="1" w:unhideWhenUsed="1"/>
-    <w:lsdException w:name="Table List 1" w:semiHidden="1" w:unhideWhenUsed="1"/>
-    <w:lsdException w:name="Table List 2" w:semiHidden="1" w:unhideWhenUsed="1"/>
-    <w:lsdException w:name="Table List 3" w:semiHidden="1" w:unhideWhenUsed="1"/>
-    <w:lsdException w:name="Table List 4" w:semiHidden="1" w:unhideWhenUsed="1"/>
-    <w:lsdException w:name="Table List 5" w:semiHidden="1" w:unhideWhenUsed="1"/>
-    <w:lsdException w:name="Table List 6" w:semiHidden="1" w:unhideWhenUsed="1"/>
-    <w:lsdException w:name="Table List 7" w:semiHidden="1" w:unhideWhenUsed="1"/>
-    <w:lsdException w:name="Table List 8" w:semiHidden="1" w:unhideWhenUsed="1"/>
-    <w:lsdException w:name="Table 3D effects 1" w:semiHidden="1" w:unhideWhenUsed="1"/>
-    <w:lsdException w:name="Table 3D effects 2" w:semiHidden="1" w:unhideWhenUsed="1"/>
-    <w:lsdException w:name="Table 3D effects 3" w:semiHidden="1" w:unhideWhenUsed="1"/>
-    <w:lsdException w:name="Table Contemporary" w:semiHidden="1" w:unhideWhenUsed="1"/>
-    <w:lsdException w:name="Table Elegant" w:semiHidden="1" w:unhideWhenUsed="1"/>
-    <w:lsdException w:name="Table Professional" w:semiHidden="1" w:unhideWhenUsed="1"/>
-    <w:lsdException w:name="Table Subtle 1" w:semiHidden="1" w:unhideWhenUsed="1"/>
-    <w:lsdException w:name="Table Subtle 2" w:semiHidden="1" w:unhideWhenUsed="1"/>
-    <w:lsdException w:name="Table Web 1" w:semiHidden="1" w:unhideWhenUsed="1"/>
-    <w:lsdException w:name="Table Web 2" w:semiHidden="1" w:unhideWhenUsed="1"/>
-    <w:lsdException w:name="Table Web 3" w:semiHidden="1" w:unhideWhenUsed="1"/>
-    <w:lsdException w:name="Balloon Text" w:semiHidden="1" w:unhideWhenUsed="1"/>
-    <w:lsdException w:name="Table Grid" w:uiPriority="39"/>
-    <w:lsdException w:name="Table Theme" w:semiHidden="1" w:unhideWhenUsed="1"/>
-    <w:lsdException w:name="Placeholder Text" w:semiHidden="1"/>
-    <w:lsdException w:name="No Spacing" w:uiPriority="1" w:qFormat="1"/>
-    <w:lsdException w:name="Light Shading" w:uiPriority="60"/>
-    <w:lsdException w:name="Light List" w:uiPriority="61"/>
-    <w:lsdException w:name="Light Grid" w:uiPriority="62"/>
-    <w:lsdException w:name="Medium Shading 1" w:uiPriority="63"/>
-    <w:lsdException w:name="Medium Shading 2" w:uiPriority="64"/>
-    <w:lsdException w:name="Medium List 1" w:uiPriority="65"/>
-    <w:lsdException w:name="Medium List 2" w:uiPriority="66"/>
-    <w:lsdException w:name="Medium Grid 1" w:uiPriority="67"/>
-    <w:lsdException w:name="Medium Grid 2" w:uiPriority="68"/>
-    <w:lsdException w:name="Medium Grid 3" w:uiPriority="69"/>
-    <w:lsdException w:name="Dark List" w:uiPriority="70"/>
-    <w:lsdException w:name="Colorful Shading" w:uiPriority="71"/>
-    <w:lsdException w:name="Colorful List" w:uiPriority="72"/>
-    <w:lsdException w:name="Colorful Grid" w:uiPriority="73"/>
-    <w:lsdException w:name="Light Shading Accent 1" w:uiPriority="60"/>
-    <w:lsdException w:name="Light List Accent 1" w:uiPriority="61"/>
-    <w:lsdException w:name="Light Grid Accent 1" w:uiPriority="62"/>
-    <w:lsdException w:name="Medium Shading 1 Accent 1" w:uiPriority="63"/>
-    <w:lsdException w:name="Medium Shading 2 Accent 1" w:uiPriority="64"/>
-    <w:lsdException w:name="Medium List 1 Accent 1" w:uiPriority="65"/>
-    <w:lsdException w:name="Revision" w:semiHidden="1"/>
-    <w:lsdException w:name="List Paragraph" w:uiPriority="34" w:qFormat="1"/>
-    <w:lsdException w:name="Quote" w:uiPriority="29" w:qFormat="1"/>
-    <w:lsdException w:name="Intense Quote" w:uiPriority="30" w:qFormat="1"/>
-    <w:lsdException w:name="Medium List 2 Accent 1" w:uiPriority="66"/>
-    <w:lsdException w:name="Medium Grid 1 Accent 1" w:uiPriority="67"/>
-    <w:lsdException w:name="Medium Grid 2 Accent 1" w:uiPriority="68"/>
-    <w:lsdException w:name="Medium Grid 3 Accent 1" w:uiPriority="69"/>
-    <w:lsdException w:name="Dark List Accent 1" w:uiPriority="70"/>
-    <w:lsdException w:name="Colorful Shading Accent 1" w:uiPriority="71"/>
-    <w:lsdException w:name="Colorful List Accent 1" w:uiPriority="72"/>
-    <w:lsdException w:name="Colorful Grid Accent 1" w:uiPriority="73"/>
-    <w:lsdException w:name="Light Shading Accent 2" w:uiPriority="60"/>
-    <w:lsdException w:name="Light List Accent 2" w:uiPriority="61"/>
-    <w:lsdException w:name="Light Grid Accent 2" w:uiPriority="62"/>
-    <w:lsdException w:name="Medium Shading 1 Accent 2" w:uiPriority="63"/>
-    <w:lsdException w:name="Medium Shading 2 Accent 2" w:uiPriority="64"/>
-    <w:lsdException w:name="Medium List 1 Accent 2" w:uiPriority="65"/>
-    <w:lsdException w:name="Medium List 2 Accent 2" w:uiPriority="66"/>
-    <w:lsdException w:name="Medium Grid 1 Accent 2" w:uiPriority="67"/>
-    <w:lsdException w:name="Medium Grid 2 Accent 2" w:uiPriority="68"/>
-    <w:lsdException w:name="Medium Grid 3 Accent 2" w:uiPriority="69"/>
-    <w:lsdException w:name="Dark List Accent 2" w:uiPriority="70"/>
-    <w:lsdException w:name="Colorful Shading Accent 2" w:uiPriority="71"/>
-    <w:lsdException w:name="Colorful List Accent 2" w:uiPriority="72"/>
-    <w:lsdException w:name="Colorful Grid Accent 2" w:uiPriority="73"/>
-    <w:lsdException w:name="Light Shading Accent 3" w:uiPriority="60"/>
-    <w:lsdException w:name="Light List Accent 3" w:uiPriority="61"/>
-    <w:lsdException w:name="Light Grid Accent 3" w:uiPriority="62"/>
-    <w:lsdException w:name="Medium Shading 1 Accent 3" w:uiPriority="63"/>
-    <w:lsdException w:name="Medium Shading 2 Accent 3" w:uiPriority="64"/>
-    <w:lsdException w:name="Medium List 1 Accent 3" w:uiPriority="65"/>
-    <w:lsdException w:name="Medium List 2 Accent 3" w:uiPriority="66"/>
-    <w:lsdException w:name="Medium Grid 1 Accent 3" w:uiPriority="67"/>
-    <w:lsdException w:name="Medium Grid 2 Accent 3" w:uiPriority="68"/>
-    <w:lsdException w:name="Medium Grid 3 Accent 3" w:uiPriority="69"/>
-    <w:lsdException w:name="Dark List Accent 3" w:uiPriority="70"/>
-    <w:lsdException w:name="Colorful Shading Accent 3" w:uiPriority="71"/>
-    <w:lsdException w:name="Colorful List Accent 3" w:uiPriority="72"/>
-    <w:lsdException w:name="Colorful Grid Accent 3" w:uiPriority="73"/>
-    <w:lsdException w:name="Light Shading Accent 4" w:uiPriority="60"/>
-    <w:lsdException w:name="Light List Accent 4" w:uiPriority="61"/>
-    <w:lsdException w:name="Light Grid Accent 4" w:uiPriority="62"/>
-    <w:lsdException w:name="Medium Shading 1 Accent 4" w:uiPriority="63"/>
-    <w:lsdException w:name="Medium Shading 2 Accent 4" w:uiPriority="64"/>
-    <w:lsdException w:name="Medium List 1 Accent 4" w:uiPriority="65"/>
-    <w:lsdException w:name="Medium List 2 Accent 4" w:uiPriority="66"/>
-    <w:lsdException w:name="Medium Grid 1 Accent 4" w:uiPriority="67"/>
-    <w:lsdException w:name="Medium Grid 2 Accent 4" w:uiPriority="68"/>
-    <w:lsdException w:name="Medium Grid 3 Accent 4" w:uiPriority="69"/>
-    <w:lsdException w:name="Dark List Accent 4" w:uiPriority="70"/>
-    <w:lsdException w:name="Colorful Shading Accent 4" w:uiPriority="71"/>
-    <w:lsdException w:name="Colorful List Accent 4" w:uiPriority="72"/>
-    <w:lsdException w:name="Colorful Grid Accent 4" w:uiPriority="73"/>
-    <w:lsdException w:name="Light Shading Accent 5" w:uiPriority="60"/>
-    <w:lsdException w:name="Light List Accent 5" w:uiPriority="61"/>
-    <w:lsdException w:name="Light Grid Accent 5" w:uiPriority="62"/>
-    <w:lsdException w:name="Medium Shading 1 Accent 5" w:uiPriority="63"/>
-    <w:lsdException w:name="Medium Shading 2 Accent 5" w:uiPriority="64"/>
-    <w:lsdException w:name="Medium List 1 Accent 5" w:uiPriority="65"/>
-    <w:lsdException w:name="Medium List 2 Accent 5" w:uiPriority="66"/>
-    <w:lsdException w:name="Medium Grid 1 Accent 5" w:uiPriority="67"/>
-    <w:lsdException w:name="Medium Grid 2 Accent 5" w:uiPriority="68"/>
-    <w:lsdException w:name="Medium Grid 3 Accent 5" w:uiPriority="69"/>
-    <w:lsdException w:name="Dark List Accent 5" w:uiPriority="70"/>
-    <w:lsdException w:name="Colorful Shading Accent 5" w:uiPriority="71"/>
-    <w:lsdException w:name="Colorful List Accent 5" w:uiPriority="72"/>
-    <w:lsdException w:name="Colorful Grid Accent 5" w:uiPriority="73"/>
-    <w:lsdException w:name="Light Shading Accent 6" w:uiPriority="60"/>
-    <w:lsdException w:name="Light List Accent 6" w:uiPriority="61"/>
-    <w:lsdException w:name="Light Grid Accent 6" w:uiPriority="62"/>
-    <w:lsdException w:name="Medium Shading 1 Accent 6" w:uiPriority="63"/>
-    <w:lsdException w:name="Medium Shading 2 Accent 6" w:uiPriority="64"/>
-    <w:lsdException w:name="Medium List 1 Accent 6" w:uiPriority="65"/>
-    <w:lsdException w:name="Medium List 2 Accent 6" w:uiPriority="66"/>
-    <w:lsdException w:name="Medium Grid 1 Accent 6" w:uiPriority="67"/>
-    <w:lsdException w:name="Medium Grid 2 Accent 6" w:uiPriority="68"/>
-    <w:lsdException w:name="Medium Grid 3 Accent 6" w:uiPriority="69"/>
-    <w:lsdException w:name="Dark List Accent 6" w:uiPriority="70"/>
-    <w:lsdException w:name="Colorful Shading Accent 6" w:uiPriority="71"/>
-    <w:lsdException w:name="Colorful List Accent 6" w:uiPriority="72"/>
-    <w:lsdException w:name="Colorful Grid Accent 6" w:uiPriority="73"/>
-    <w:lsdException w:name="Subtle Emphasis" w:uiPriority="19" w:qFormat="1"/>
-    <w:lsdException w:name="Intense Emphasis" w:uiPriority="21" w:qFormat="1"/>
-    <w:lsdException w:name="Subtle Reference" w:uiPriority="31" w:qFormat="1"/>
-    <w:lsdException w:name="Intense Reference" w:uiPriority="32" w:qFormat="1"/>
-    <w:lsdException w:name="Book Title" w:uiPriority="33" w:qFormat="1"/>
-    <w:lsdException w:name="Bibliography" w:semiHidden="1" w:uiPriority="37" w:unhideWhenUsed="1"/>
-    <w:lsdException w:name="TOC Heading" w:semiHidden="1" w:uiPriority="39" w:unhideWhenUsed="1" w:qFormat="1"/>
-    <w:lsdException w:name="Plain Table 1" w:uiPriority="41"/>
-    <w:lsdException w:name="Plain Table 2" w:uiPriority="42"/>
-    <w:lsdException w:name="Plain Table 3" w:uiPriority="43"/>
-    <w:lsdException w:name="Plain Table 4" w:uiPriority="44"/>
-    <w:lsdException w:name="Plain Table 5" w:uiPriority="45"/>
-    <w:lsdException w:name="Grid Table Light" w:uiPriority="40"/>
-    <w:lsdException w:name="Grid Table 1 Light" w:uiPriority="46"/>
-    <w:lsdException w:name="Grid Table 2" w:uiPriority="47"/>
-    <w:lsdException w:name="Grid Table 3" w:uiPriority="48"/>
-    <w:lsdException w:name="Grid Table 4" w:uiPriority="49"/>
-    <w:lsdException w:name="Grid Table 5 Dark" w:uiPriority="50"/>
-    <w:lsdException w:name="Grid Table 6 Colorful" w:uiPriority="51"/>
-    <w:lsdException w:name="Grid Table 7 Colorful" w:uiPriority="52"/>
-    <w:lsdException w:name="Grid Table 1 Light Accent 1" w:uiPriority="46"/>
-    <w:lsdException w:name="Grid Table 2 Accent 1" w:uiPriority="47"/>
-    <w:lsdException w:name="Grid Table 3 Accent 1" w:uiPriority="48"/>
-    <w:lsdException w:name="Grid Table 4 Accent 1" w:uiPriority="49"/>
-    <w:lsdException w:name="Grid Table 5 Dark Accent 1" w:uiPriority="50"/>
-    <w:lsdException w:name="Grid Table 6 Colorful Accent 1" w:uiPriority="51"/>
-    <w:lsdException w:name="Grid Table 7 Colorful Accent 1" w:uiPriority="52"/>
-    <w:lsdException w:name="Grid Table 1 Light Accent 2" w:uiPriority="46"/>
-    <w:lsdException w:name="Grid Table 2 Accent 2" w:uiPriority="47"/>
-    <w:lsdException w:name="Grid Table 3 Accent 2" w:uiPriority="48"/>
-    <w:lsdException w:name="Grid Table 4 Accent 2" w:uiPriority="49"/>
-    <w:lsdException w:name="Grid Table 5 Dark Accent 2" w:uiPriority="50"/>
-    <w:lsdException w:name="Grid Table 6 Colorful Accent 2" w:uiPriority="51"/>
-    <w:lsdException w:name="Grid Table 7 Colorful Accent 2" w:uiPriority="52"/>
-    <w:lsdException w:name="Grid Table 1 Light Accent 3" w:uiPriority="46"/>
-    <w:lsdException w:name="Grid Table 2 Accent 3" w:uiPriority="47"/>
-    <w:lsdException w:name="Grid Table 3 Accent 3" w:uiPriority="48"/>
-    <w:lsdException w:name="Grid Table 4 Accent 3" w:uiPriority="49"/>
-    <w:lsdException w:name="Grid Table 5 Dark Accent 3" w:uiPriority="50"/>
-    <w:lsdException w:name="Grid Table 6 Colorful Accent 3" w:uiPriority="51"/>
-    <w:lsdException w:name="Grid Table 7 Colorful Accent 3" w:uiPriority="52"/>
-    <w:lsdException w:name="Grid Table 1 Light Accent 4" w:uiPriority="46"/>
-    <w:lsdException w:name="Grid Table 2 Accent 4" w:uiPriority="47"/>
-    <w:lsdException w:name="Grid Table 3 Accent 4" w:uiPriority="48"/>
-    <w:lsdException w:name="Grid Table 4 Accent 4" w:uiPriority="49"/>
-    <w:lsdException w:name="Grid Table 5 Dark Accent 4" w:uiPriority="50"/>
-    <w:lsdException w:name="Grid Table 6 Colorful Accent 4" w:uiPriority="51"/>
-    <w:lsdException w:name="Grid Table 7 Colorful Accent 4" w:uiPriority="52"/>
-    <w:lsdException w:name="Grid Table 1 Light Accent 5" w:uiPriority="46"/>
-    <w:lsdException w:name="Grid Table 2 Accent 5" w:uiPriority="47"/>
-    <w:lsdException w:name="Grid Table 3 Accent 5" w:uiPriority="48"/>
-    <w:lsdException w:name="Grid Table 4 Accent 5" w:uiPriority="49"/>
-    <w:lsdException w:name="Grid Table 5 Dark Accent 5" w:uiPriority="50"/>
-    <w:lsdException w:name="Grid Table 6 Colorful Accent 5" w:uiPriority="51"/>
-    <w:lsdException w:name="Grid Table 7 Colorful Accent 5" w:uiPriority="52"/>
-    <w:lsdException w:name="Grid Table 1 Light Accent 6" w:uiPriority="46"/>
-    <w:lsdException w:name="Grid Table 2 Accent 6" w:uiPriority="47"/>
-    <w:lsdException w:name="Grid Table 3 Accent 6" w:uiPriority="48"/>
-    <w:lsdException w:name="Grid Table 4 Accent 6" w:uiPriority="49"/>
-    <w:lsdException w:name="Grid Table 5 Dark Accent 6" w:uiPriority="50"/>
-    <w:lsdException w:name="Grid Table 6 Colorful Accent 6" w:uiPriority="51"/>
-    <w:lsdException w:name="Grid Table 7 Colorful Accent 6" w:uiPriority="52"/>
-    <w:lsdException w:name="List Table 1 Light" w:uiPriority="46"/>
-    <w:lsdException w:name="List Table 2" w:uiPriority="47"/>
-    <w:lsdException w:name="List Table 3" w:uiPriority="48"/>
-    <w:lsdException w:name="List Table 4" w:uiPriority="49"/>
-    <w:lsdException w:name="List Table 5 Dark" w:uiPriority="50"/>
-    <w:lsdException w:name="List Table 6 Colorful" w:uiPriority="51"/>
-    <w:lsdException w:name="List Table 7 Colorful" w:uiPriority="52"/>
-    <w:lsdException w:name="List Table 1 Light Accent 1" w:uiPriority="46"/>
-    <w:lsdException w:name="List Table 2 Accent 1" w:uiPriority="47"/>
-    <w:lsdException w:name="List Table 3 Accent 1" w:uiPriority="48"/>
-    <w:lsdException w:name="List Table 4 Accent 1" w:uiPriority="49"/>
-    <w:lsdException w:name="List Table 5 Dark Accent 1" w:uiPriority="50"/>
-    <w:lsdException w:name="List Table 6 Colorful Accent 1" w:uiPriority="51"/>
-    <w:lsdException w:name="List Table 7 Colorful Accent 1" w:uiPriority="52"/>
-    <w:lsdException w:name="List Table 1 Light Accent 2" w:uiPriority="46"/>
-    <w:lsdException w:name="List Table 2 Accent 2" w:uiPriority="47"/>
-    <w:lsdException w:name="List Table 3 Accent 2" w:uiPriority="48"/>
-    <w:lsdException w:name="List Table 4 Accent 2" w:uiPriority="49"/>
-    <w:lsdException w:name="List Table 5 Dark Accent 2" w:uiPriority="50"/>
-    <w:lsdException w:name="List Table 6 Colorful Accent 2" w:uiPriority="51"/>
-    <w:lsdException w:name="List Table 7 Colorful Accent 2" w:uiPriority="52"/>
-    <w:lsdException w:name="List Table 1 Light Accent 3" w:uiPriority="46"/>
-    <w:lsdException w:name="List Table 2 Accent 3" w:uiPriority="47"/>
-    <w:lsdException w:name="List Table 3 Accent 3" w:uiPriority="48"/>
-    <w:lsdException w:name="List Table 4 Accent 3" w:uiPriority="49"/>
-    <w:lsdException w:name="List Table 5 Dark Accent 3" w:uiPriority="50"/>
-    <w:lsdException w:name="List Table 6 Colorful Accent 3" w:uiPriority="51"/>
-    <w:lsdException w:name="List Table 7 Colorful Accent 3" w:uiPriority="52"/>
-    <w:lsdException w:name="List Table 1 Light Accent 4" w:uiPriority="46"/>
-    <w:lsdException w:name="List Table 2 Accent 4" w:uiPriority="47"/>
-    <w:lsdException w:name="List Table 3 Accent 4" w:uiPriority="48"/>
-    <w:lsdException w:name="List Table 4 Accent 4" w:uiPriority="49"/>
-    <w:lsdException w:name="List Table 5 Dark Accent 4" w:uiPriority="50"/>
-    <w:lsdException w:name="List Table 6 Colorful Accent 4" w:uiPriority="51"/>
-    <w:lsdException w:name="List Table 7 Colorful Accent 4" w:uiPriority="52"/>
-    <w:lsdException w:name="List Table 1 Light Accent 5" w:uiPriority="46"/>
-    <w:lsdException w:name="List Table 2 Accent 5" w:uiPriority="47"/>
-    <w:lsdException w:name="List Table 3 Accent 5" w:uiPriority="48"/>
-    <w:lsdException w:name="List Table 4 Accent 5" w:uiPriority="49"/>
-    <w:lsdException w:name="List Table 5 Dark Accent 5" w:uiPriority="50"/>
-    <w:lsdException w:name="List Table 6 Colorful Accent 5" w:uiPriority="51"/>
-    <w:lsdException w:name="List Table 7 Colorful Accent 5" w:uiPriority="52"/>
-    <w:lsdException w:name="List Table 1 Light Accent 6" w:uiPriority="46"/>
-    <w:lsdException w:name="List Table 2 Accent 6" w:uiPriority="47"/>
-    <w:lsdException w:name="List Table 3 Accent 6" w:uiPriority="48"/>
-    <w:lsdException w:name="List Table 4 Accent 6" w:uiPriority="49"/>
-    <w:lsdException w:name="List Table 5 Dark Accent 6" w:uiPriority="50"/>
-    <w:lsdException w:name="List Table 6 Colorful Accent 6" w:uiPriority="51"/>
-    <w:lsdException w:name="List Table 7 Colorful Accent 6" w:uiPriority="52"/>
-    <w:lsdException w:name="Mention" w:semiHidden="1" w:unhideWhenUsed="1"/>
-    <w:lsdException w:name="Smart Hyperlink" w:semiHidden="1" w:unhideWhenUsed="1"/>
-    <w:lsdException w:name="Hashtag" w:semiHidden="1" w:unhideWhenUsed="1"/>
-    <w:lsdException w:name="Unresolved Mention" w:semiHidden="1" w:unhideWhenUsed="1"/>
-  </w:latentStyles>
-  <w:style w:type="paragraph" w:default="1" w:styleId="Standaard">
-    <w:name w:val="Normal"/>
-    <w:qFormat/>
-  </w:style>
-  <w:style w:type="character" w:default="1" w:styleId="Standaardalinea-lettertype">
-    <w:name w:val="Default Paragraph Font"/>
-    <w:uiPriority w:val="1"/>
-    <w:semiHidden/>
-    <w:unhideWhenUsed/>
-  </w:style>
-  <w:style w:type="table" w:default="1" w:styleId="Standaardtabel">
-    <w:name w:val="Normal Table"/>
-    <w:uiPriority w:val="99"/>
-    <w:semiHidden/>
-    <w:unhideWhenUsed/>
-    <w:tblPr>
-      <w:tblInd w:w="0" w:type="dxa"/>
-      <w:tblCellMar>
-        <w:top w:w="0" w:type="dxa"/>
-        <w:left w:w="108" w:type="dxa"/>
-        <w:bottom w:w="0" w:type="dxa"/>
-        <w:right w:w="108" w:type="dxa"/>
-      </w:tblCellMar>
-    </w:tblPr>
-  </w:style>
-  <w:style w:type="numbering" w:default="1" w:styleId="Geenlijst">
-    <w:name w:val="No List"/>
-    <w:uiPriority w:val="99"/>
-    <w:semiHidden/>
-    <w:unhideWhenUsed/>
-  </w:style>
-  <w:style w:type="paragraph" w:customStyle="1" w:styleId="1833F0C0D8A649F096A79A46E6EA8BA2">
-    <w:name w:val="1833F0C0D8A649F096A79A46E6EA8BA2"/>
-    <w:rsid w:val="00763BC0"/>
-  </w:style>
-  <w:style w:type="paragraph" w:customStyle="1" w:styleId="6719A83DEBFE477E89869F9848EE92A7">
-    <w:name w:val="6719A83DEBFE477E89869F9848EE92A7"/>
-    <w:rsid w:val="00763BC0"/>
-  </w:style>
-  <w:style w:type="paragraph" w:customStyle="1" w:styleId="206D730E106B4F65A8C6BBDA78AC4B63">
-    <w:name w:val="206D730E106B4F65A8C6BBDA78AC4B63"/>
-    <w:rsid w:val="00763BC0"/>
-  </w:style>
-</w:styles>
-</file>
-
-<file path=word/glossary/webSettings.xml><?xml version="1.0" encoding="utf-8"?>
-<w:webSettings xmlns:mc="http://schemas.openxmlformats.org/markup-compatibility/2006" xmlns:r="http://schemas.openxmlformats.org/officeDocument/2006/relationships" xmlns:w="http://schemas.openxmlformats.org/wordprocessingml/2006/main" xmlns:w14="http://schemas.microsoft.com/office/word/2010/wordml" xmlns:w15="http://schemas.microsoft.com/office/word/2012/wordml" xmlns:w16se="http://schemas.microsoft.com/office/word/2015/wordml/symex" mc:Ignorable="w14 w15 w16se">
-  <w:optimizeForBrowser/>
-  <w:allowPNG/>
-</w:webSettings>
-</file>
-
 <file path=word/theme/theme1.xml><?xml version="1.0" encoding="utf-8"?>
 <a:theme xmlns:a="http://schemas.openxmlformats.org/drawingml/2006/main" name="Kantoorthema">
   <a:themeElements>
@@ -3854,7 +3861,7 @@
 </file>
 
 <file path=customXml/itemProps2.xml><?xml version="1.0" encoding="utf-8"?>
-<ds:datastoreItem xmlns:ds="http://schemas.openxmlformats.org/officeDocument/2006/customXml" ds:itemID="{FB30FBEC-9239-491E-AE98-8A158F1898F2}">
+<ds:datastoreItem xmlns:ds="http://schemas.openxmlformats.org/officeDocument/2006/customXml" ds:itemID="{2FD4FBA4-E6D0-4DB8-9814-001FE10B2D8F}">
   <ds:schemaRefs>
     <ds:schemaRef ds:uri="http://schemas.openxmlformats.org/officeDocument/2006/bibliography"/>
   </ds:schemaRefs>

</xml_diff>